<commit_message>
Atualizações no site, slides, banco e documentação
</commit_message>
<xml_diff>
--- a/documentação/Documentação do Projeto v1.docx
+++ b/documentação/Documentação do Projeto v1.docx
@@ -41,60 +41,375 @@
           <w:sz w:val="24"/>
           <w:szCs w:val="24"/>
         </w:rPr>
+        <w:t xml:space="preserve"> AcademiaSlow</w:t>
+      </w:r>
+    </w:p>
+    <w:p>
+      <w:pPr>
+        <w:rPr>
+          <w:rFonts w:ascii="Arial" w:hAnsi="Arial" w:cs="Arial"/>
+          <w:sz w:val="24"/>
+          <w:szCs w:val="24"/>
+        </w:rPr>
+      </w:pPr>
+    </w:p>
+    <w:p>
+      <w:pPr>
+        <w:rPr>
+          <w:rFonts w:ascii="Arial" w:hAnsi="Arial" w:cs="Arial"/>
+          <w:b/>
+          <w:bCs/>
+          <w:sz w:val="24"/>
+          <w:szCs w:val="24"/>
+        </w:rPr>
+      </w:pPr>
+    </w:p>
+    <w:p>
+      <w:pPr>
+        <w:rPr>
+          <w:rFonts w:ascii="Arial" w:hAnsi="Arial" w:cs="Arial"/>
+          <w:b/>
+          <w:bCs/>
+          <w:sz w:val="24"/>
+          <w:szCs w:val="24"/>
+        </w:rPr>
+      </w:pPr>
+      <w:r>
+        <w:rPr>
+          <w:rFonts w:ascii="Arial" w:hAnsi="Arial" w:cs="Arial"/>
+          <w:b/>
+          <w:bCs/>
+          <w:sz w:val="24"/>
+          <w:szCs w:val="24"/>
+        </w:rPr>
+        <w:t>Justificativa</w:t>
+      </w:r>
+      <w:r>
+        <w:rPr>
+          <w:rFonts w:ascii="Arial" w:hAnsi="Arial" w:cs="Arial"/>
+          <w:b/>
+          <w:bCs/>
+          <w:sz w:val="24"/>
+          <w:szCs w:val="24"/>
+        </w:rPr>
+        <w:t>:</w:t>
+      </w:r>
+    </w:p>
+    <w:p>
+      <w:pPr>
+        <w:rPr>
+          <w:rFonts w:ascii="Arial" w:hAnsi="Arial" w:cs="Arial"/>
+          <w:sz w:val="24"/>
+          <w:szCs w:val="24"/>
+        </w:rPr>
+      </w:pPr>
+      <w:r>
+        <w:rPr>
+          <w:rFonts w:ascii="Arial" w:hAnsi="Arial" w:cs="Arial"/>
+          <w:sz w:val="24"/>
+          <w:szCs w:val="24"/>
+        </w:rPr>
+        <w:t>Visto que nessa pandemia 52% dos brasileiros tiveram aumento de peso com média de 6,5 km por pessoa</w:t>
+      </w:r>
+      <w:r>
+        <w:rPr>
+          <w:rFonts w:ascii="Arial" w:hAnsi="Arial" w:cs="Arial"/>
+          <w:sz w:val="24"/>
+          <w:szCs w:val="24"/>
+        </w:rPr>
+        <w:t xml:space="preserve"> e um dos motivos principais disso é o COVID-19 decidi fazer um site sobre dicas e sobre academia, mais de 80% da população busca praticar esporte como caminhada, musculação, corrida, futebol e atividades funcionais mais de 50% desse total faz academia.</w:t>
+      </w:r>
+    </w:p>
+    <w:p>
+      <w:pPr>
+        <w:rPr>
+          <w:rFonts w:ascii="Arial" w:hAnsi="Arial" w:cs="Arial"/>
+          <w:sz w:val="24"/>
+          <w:szCs w:val="24"/>
+        </w:rPr>
+      </w:pPr>
+    </w:p>
+    <w:p>
+      <w:pPr>
+        <w:rPr>
+          <w:rFonts w:ascii="Arial" w:hAnsi="Arial" w:cs="Arial"/>
+          <w:b/>
+          <w:bCs/>
+          <w:sz w:val="24"/>
+          <w:szCs w:val="24"/>
+        </w:rPr>
+      </w:pPr>
+      <w:r>
+        <w:rPr>
+          <w:rFonts w:ascii="Arial" w:hAnsi="Arial" w:cs="Arial"/>
+          <w:b/>
+          <w:bCs/>
+          <w:sz w:val="24"/>
+          <w:szCs w:val="24"/>
+        </w:rPr>
+        <w:t>Objetivo:</w:t>
+      </w:r>
+    </w:p>
+    <w:p>
+      <w:pPr>
+        <w:rPr>
+          <w:rFonts w:ascii="Arial" w:hAnsi="Arial" w:cs="Arial"/>
+          <w:sz w:val="24"/>
+          <w:szCs w:val="24"/>
+        </w:rPr>
+      </w:pPr>
+      <w:r>
+        <w:rPr>
+          <w:rFonts w:ascii="Arial" w:hAnsi="Arial" w:cs="Arial"/>
+          <w:sz w:val="24"/>
+          <w:szCs w:val="24"/>
+        </w:rPr>
+        <w:t xml:space="preserve">Ajudar pessoa para que elas possam ter um melhor desempenho em suas atividades físicas </w:t>
+      </w:r>
+    </w:p>
+    <w:p>
+      <w:pPr>
+        <w:rPr>
+          <w:rFonts w:ascii="Arial" w:hAnsi="Arial" w:cs="Arial"/>
+          <w:b/>
+          <w:bCs/>
+          <w:sz w:val="24"/>
+          <w:szCs w:val="24"/>
+        </w:rPr>
+      </w:pPr>
+    </w:p>
+    <w:p>
+      <w:pPr>
+        <w:rPr>
+          <w:rFonts w:ascii="Arial" w:hAnsi="Arial" w:cs="Arial"/>
+          <w:b/>
+          <w:bCs/>
+          <w:sz w:val="24"/>
+          <w:szCs w:val="24"/>
+        </w:rPr>
+      </w:pPr>
+      <w:r>
+        <w:rPr>
+          <w:rFonts w:ascii="Arial" w:hAnsi="Arial" w:cs="Arial"/>
+          <w:b/>
+          <w:bCs/>
+          <w:sz w:val="24"/>
+          <w:szCs w:val="24"/>
+        </w:rPr>
+        <w:t>Planejamento do projeto:</w:t>
+      </w:r>
+    </w:p>
+    <w:p>
+      <w:pPr>
+        <w:rPr>
+          <w:rFonts w:ascii="Arial" w:hAnsi="Arial" w:cs="Arial"/>
+          <w:sz w:val="24"/>
+          <w:szCs w:val="24"/>
+        </w:rPr>
+      </w:pPr>
+      <w:r>
+        <w:rPr>
+          <w:rFonts w:ascii="Arial" w:hAnsi="Arial" w:cs="Arial"/>
+          <w:sz w:val="24"/>
+          <w:szCs w:val="24"/>
+        </w:rPr>
+        <w:t>1.Criar sit</w:t>
+      </w:r>
+      <w:r>
+        <w:rPr>
+          <w:rFonts w:ascii="Arial" w:hAnsi="Arial" w:cs="Arial"/>
+          <w:sz w:val="24"/>
+          <w:szCs w:val="24"/>
+        </w:rPr>
+        <w:t>e utilizando funções, variáveis, operações matemáticas, vetores, condicionais e repetições com as linguagens</w:t>
+      </w:r>
+      <w:r>
+        <w:rPr>
+          <w:rFonts w:ascii="Arial" w:hAnsi="Arial" w:cs="Arial"/>
+          <w:sz w:val="24"/>
+          <w:szCs w:val="24"/>
+        </w:rPr>
+        <w:t xml:space="preserve"> Java Script, CSS e HTML.</w:t>
+      </w:r>
+    </w:p>
+    <w:p>
+      <w:pPr>
+        <w:rPr>
+          <w:rFonts w:ascii="Arial" w:hAnsi="Arial" w:cs="Arial"/>
+          <w:sz w:val="24"/>
+          <w:szCs w:val="24"/>
+        </w:rPr>
+      </w:pPr>
+      <w:r>
+        <w:rPr>
+          <w:rFonts w:ascii="Arial" w:hAnsi="Arial" w:cs="Arial"/>
+          <w:sz w:val="24"/>
+          <w:szCs w:val="24"/>
+        </w:rPr>
+        <w:t>2.Criar Banco de dados e modelagem lógica</w:t>
+      </w:r>
+      <w:r>
+        <w:rPr>
+          <w:rFonts w:ascii="Arial" w:hAnsi="Arial" w:cs="Arial"/>
+          <w:sz w:val="24"/>
+          <w:szCs w:val="24"/>
+        </w:rPr>
+        <w:t xml:space="preserve"> 1-1 e</w:t>
+      </w:r>
+      <w:r>
+        <w:rPr>
+          <w:rFonts w:ascii="Arial" w:hAnsi="Arial" w:cs="Arial"/>
+          <w:sz w:val="24"/>
+          <w:szCs w:val="24"/>
+        </w:rPr>
+        <w:t>/ou</w:t>
+      </w:r>
+      <w:r>
+        <w:rPr>
+          <w:rFonts w:ascii="Arial" w:hAnsi="Arial" w:cs="Arial"/>
+          <w:sz w:val="24"/>
+          <w:szCs w:val="24"/>
+        </w:rPr>
+        <w:t xml:space="preserve"> 1-N</w:t>
+      </w:r>
+      <w:r>
+        <w:rPr>
+          <w:rFonts w:ascii="Arial" w:hAnsi="Arial" w:cs="Arial"/>
+          <w:sz w:val="24"/>
+          <w:szCs w:val="24"/>
+        </w:rPr>
+        <w:t>.</w:t>
+      </w:r>
+      <w:r>
+        <w:rPr>
+          <w:rFonts w:ascii="Arial" w:hAnsi="Arial" w:cs="Arial"/>
+          <w:sz w:val="24"/>
+          <w:szCs w:val="24"/>
+        </w:rPr>
         <w:t xml:space="preserve"> </w:t>
       </w:r>
-      <w:proofErr w:type="spellStart"/>
-      <w:r>
-        <w:rPr>
-          <w:rFonts w:ascii="Arial" w:hAnsi="Arial" w:cs="Arial"/>
-          <w:b/>
-          <w:bCs/>
-          <w:sz w:val="24"/>
-          <w:szCs w:val="24"/>
-        </w:rPr>
-        <w:t>AcademiaSlow</w:t>
-      </w:r>
-      <w:proofErr w:type="spellEnd"/>
-    </w:p>
-    <w:p>
-      <w:pPr>
-        <w:rPr>
-          <w:rFonts w:ascii="Arial" w:hAnsi="Arial" w:cs="Arial"/>
-          <w:sz w:val="24"/>
-          <w:szCs w:val="24"/>
-        </w:rPr>
-      </w:pPr>
-    </w:p>
-    <w:p>
-      <w:pPr>
-        <w:rPr>
-          <w:rFonts w:ascii="Arial" w:hAnsi="Arial" w:cs="Arial"/>
-          <w:b/>
-          <w:bCs/>
-          <w:sz w:val="24"/>
-          <w:szCs w:val="24"/>
-        </w:rPr>
-      </w:pPr>
-    </w:p>
-    <w:p>
-      <w:pPr>
-        <w:rPr>
-          <w:rFonts w:ascii="Arial" w:hAnsi="Arial" w:cs="Arial"/>
-          <w:b/>
-          <w:bCs/>
-          <w:sz w:val="24"/>
-          <w:szCs w:val="24"/>
-        </w:rPr>
-      </w:pPr>
-      <w:r>
-        <w:rPr>
-          <w:rFonts w:ascii="Arial" w:hAnsi="Arial" w:cs="Arial"/>
-          <w:b/>
-          <w:bCs/>
-          <w:sz w:val="24"/>
-          <w:szCs w:val="24"/>
-        </w:rPr>
-        <w:t>Justificativa</w:t>
+    </w:p>
+    <w:p>
+      <w:pPr>
+        <w:rPr>
+          <w:rFonts w:ascii="Arial" w:hAnsi="Arial" w:cs="Arial"/>
+          <w:sz w:val="24"/>
+          <w:szCs w:val="24"/>
+        </w:rPr>
+      </w:pPr>
+      <w:r>
+        <w:rPr>
+          <w:rFonts w:ascii="Arial" w:hAnsi="Arial" w:cs="Arial"/>
+          <w:sz w:val="24"/>
+          <w:szCs w:val="24"/>
+        </w:rPr>
+        <w:t>3.</w:t>
+      </w:r>
+      <w:r>
+        <w:rPr>
+          <w:rFonts w:ascii="Arial" w:hAnsi="Arial" w:cs="Arial"/>
+          <w:sz w:val="24"/>
+          <w:szCs w:val="24"/>
+        </w:rPr>
+        <w:t>Mét</w:t>
+      </w:r>
+      <w:r>
+        <w:rPr>
+          <w:rFonts w:ascii="Arial" w:hAnsi="Arial" w:cs="Arial"/>
+          <w:sz w:val="24"/>
+          <w:szCs w:val="24"/>
+        </w:rPr>
+        <w:t>r</w:t>
+      </w:r>
+      <w:r>
+        <w:rPr>
+          <w:rFonts w:ascii="Arial" w:hAnsi="Arial" w:cs="Arial"/>
+          <w:sz w:val="24"/>
+          <w:szCs w:val="24"/>
+        </w:rPr>
+        <w:t>ica aplicada aos dados</w:t>
+      </w:r>
+      <w:r>
+        <w:rPr>
+          <w:rFonts w:ascii="Arial" w:hAnsi="Arial" w:cs="Arial"/>
+          <w:sz w:val="24"/>
+          <w:szCs w:val="24"/>
+        </w:rPr>
+        <w:t>.</w:t>
+      </w:r>
+      <w:r>
+        <w:rPr>
+          <w:rFonts w:ascii="Arial" w:hAnsi="Arial" w:cs="Arial"/>
+          <w:sz w:val="24"/>
+          <w:szCs w:val="24"/>
+        </w:rPr>
+        <w:t xml:space="preserve"> </w:t>
+      </w:r>
+    </w:p>
+    <w:p>
+      <w:pPr>
+        <w:rPr>
+          <w:rFonts w:ascii="Arial" w:hAnsi="Arial" w:cs="Arial"/>
+          <w:sz w:val="24"/>
+          <w:szCs w:val="24"/>
+        </w:rPr>
+      </w:pPr>
+      <w:r>
+        <w:rPr>
+          <w:rFonts w:ascii="Arial" w:hAnsi="Arial" w:cs="Arial"/>
+          <w:sz w:val="24"/>
+          <w:szCs w:val="24"/>
+        </w:rPr>
+        <w:t>4.Planejamento no Trello.</w:t>
+      </w:r>
+    </w:p>
+    <w:p>
+      <w:pPr>
+        <w:rPr>
+          <w:rFonts w:ascii="Arial" w:hAnsi="Arial" w:cs="Arial"/>
+          <w:sz w:val="24"/>
+          <w:szCs w:val="24"/>
+        </w:rPr>
+      </w:pPr>
+      <w:r>
+        <w:rPr>
+          <w:rFonts w:ascii="Arial" w:hAnsi="Arial" w:cs="Arial"/>
+          <w:sz w:val="24"/>
+          <w:szCs w:val="24"/>
+        </w:rPr>
+        <w:t>5.projeto no Git Hub.</w:t>
+      </w:r>
+    </w:p>
+    <w:p>
+      <w:pPr>
+        <w:rPr>
+          <w:rFonts w:ascii="Arial" w:hAnsi="Arial" w:cs="Arial"/>
+          <w:b/>
+          <w:bCs/>
+          <w:sz w:val="24"/>
+          <w:szCs w:val="24"/>
+        </w:rPr>
+      </w:pPr>
+    </w:p>
+    <w:p>
+      <w:pPr>
+        <w:rPr>
+          <w:rFonts w:ascii="Arial" w:hAnsi="Arial" w:cs="Arial"/>
+          <w:b/>
+          <w:bCs/>
+          <w:sz w:val="24"/>
+          <w:szCs w:val="24"/>
+        </w:rPr>
+      </w:pPr>
+      <w:r>
+        <w:rPr>
+          <w:rFonts w:ascii="Arial" w:hAnsi="Arial" w:cs="Arial"/>
+          <w:b/>
+          <w:bCs/>
+          <w:sz w:val="24"/>
+          <w:szCs w:val="24"/>
+        </w:rPr>
+        <w:t>Escopo</w:t>
       </w:r>
       <w:r>
         <w:rPr>
@@ -121,353 +436,6 @@
           <w:sz w:val="24"/>
           <w:szCs w:val="24"/>
         </w:rPr>
-        <w:t>Visto que nessa pandemia 52% dos brasileiros tiveram aumento de peso com média de 6,5 km por pessoa</w:t>
-      </w:r>
-      <w:r>
-        <w:rPr>
-          <w:rFonts w:ascii="Arial" w:hAnsi="Arial" w:cs="Arial"/>
-          <w:sz w:val="24"/>
-          <w:szCs w:val="24"/>
-        </w:rPr>
-        <w:t xml:space="preserve"> e um dos motivos principais disso é o COVID-19 decidi fazer um site sobre dicas e sobre academia, mais de 80% da população busca praticar esporte como caminhada, musculação, corrida, futebol e atividades funcionais mais de 50% desse total faz academia.</w:t>
-      </w:r>
-    </w:p>
-    <w:p>
-      <w:pPr>
-        <w:rPr>
-          <w:rFonts w:ascii="Arial" w:hAnsi="Arial" w:cs="Arial"/>
-          <w:sz w:val="24"/>
-          <w:szCs w:val="24"/>
-        </w:rPr>
-      </w:pPr>
-    </w:p>
-    <w:p>
-      <w:pPr>
-        <w:rPr>
-          <w:rFonts w:ascii="Arial" w:hAnsi="Arial" w:cs="Arial"/>
-          <w:b/>
-          <w:bCs/>
-          <w:sz w:val="24"/>
-          <w:szCs w:val="24"/>
-        </w:rPr>
-      </w:pPr>
-      <w:r>
-        <w:rPr>
-          <w:rFonts w:ascii="Arial" w:hAnsi="Arial" w:cs="Arial"/>
-          <w:b/>
-          <w:bCs/>
-          <w:sz w:val="24"/>
-          <w:szCs w:val="24"/>
-        </w:rPr>
-        <w:t>Objetivo:</w:t>
-      </w:r>
-    </w:p>
-    <w:p>
-      <w:pPr>
-        <w:rPr>
-          <w:rFonts w:ascii="Arial" w:hAnsi="Arial" w:cs="Arial"/>
-          <w:sz w:val="24"/>
-          <w:szCs w:val="24"/>
-        </w:rPr>
-      </w:pPr>
-      <w:r>
-        <w:rPr>
-          <w:rFonts w:ascii="Arial" w:hAnsi="Arial" w:cs="Arial"/>
-          <w:sz w:val="24"/>
-          <w:szCs w:val="24"/>
-        </w:rPr>
-        <w:t xml:space="preserve">Ajudar pessoa para que elas possam ter um melhor desempenho em suas atividades físicas </w:t>
-      </w:r>
-    </w:p>
-    <w:p>
-      <w:pPr>
-        <w:rPr>
-          <w:rFonts w:ascii="Arial" w:hAnsi="Arial" w:cs="Arial"/>
-          <w:b/>
-          <w:bCs/>
-          <w:sz w:val="24"/>
-          <w:szCs w:val="24"/>
-        </w:rPr>
-      </w:pPr>
-    </w:p>
-    <w:p>
-      <w:pPr>
-        <w:rPr>
-          <w:rFonts w:ascii="Arial" w:hAnsi="Arial" w:cs="Arial"/>
-          <w:b/>
-          <w:bCs/>
-          <w:sz w:val="24"/>
-          <w:szCs w:val="24"/>
-        </w:rPr>
-      </w:pPr>
-      <w:r>
-        <w:rPr>
-          <w:rFonts w:ascii="Arial" w:hAnsi="Arial" w:cs="Arial"/>
-          <w:b/>
-          <w:bCs/>
-          <w:sz w:val="24"/>
-          <w:szCs w:val="24"/>
-        </w:rPr>
-        <w:t>Planejamento do projeto:</w:t>
-      </w:r>
-    </w:p>
-    <w:p>
-      <w:pPr>
-        <w:rPr>
-          <w:rFonts w:ascii="Arial" w:hAnsi="Arial" w:cs="Arial"/>
-          <w:sz w:val="24"/>
-          <w:szCs w:val="24"/>
-        </w:rPr>
-      </w:pPr>
-      <w:r>
-        <w:rPr>
-          <w:rFonts w:ascii="Arial" w:hAnsi="Arial" w:cs="Arial"/>
-          <w:sz w:val="24"/>
-          <w:szCs w:val="24"/>
-        </w:rPr>
-        <w:t>1.Criar sit</w:t>
-      </w:r>
-      <w:r>
-        <w:rPr>
-          <w:rFonts w:ascii="Arial" w:hAnsi="Arial" w:cs="Arial"/>
-          <w:sz w:val="24"/>
-          <w:szCs w:val="24"/>
-        </w:rPr>
-        <w:t>e utilizando funções, variáveis, operações matemáticas, vetores, condicionais e repetições com as linguagens</w:t>
-      </w:r>
-      <w:r>
-        <w:rPr>
-          <w:rFonts w:ascii="Arial" w:hAnsi="Arial" w:cs="Arial"/>
-          <w:sz w:val="24"/>
-          <w:szCs w:val="24"/>
-        </w:rPr>
-        <w:t xml:space="preserve"> Java Script, CSS e HTML.</w:t>
-      </w:r>
-    </w:p>
-    <w:p>
-      <w:pPr>
-        <w:rPr>
-          <w:rFonts w:ascii="Arial" w:hAnsi="Arial" w:cs="Arial"/>
-          <w:sz w:val="24"/>
-          <w:szCs w:val="24"/>
-        </w:rPr>
-      </w:pPr>
-      <w:r>
-        <w:rPr>
-          <w:rFonts w:ascii="Arial" w:hAnsi="Arial" w:cs="Arial"/>
-          <w:sz w:val="24"/>
-          <w:szCs w:val="24"/>
-        </w:rPr>
-        <w:t>2.Criar Banco de dados e modelagem lógica</w:t>
-      </w:r>
-      <w:r>
-        <w:rPr>
-          <w:rFonts w:ascii="Arial" w:hAnsi="Arial" w:cs="Arial"/>
-          <w:sz w:val="24"/>
-          <w:szCs w:val="24"/>
-        </w:rPr>
-        <w:t xml:space="preserve"> 1-1 e 1-N</w:t>
-      </w:r>
-      <w:r>
-        <w:rPr>
-          <w:rFonts w:ascii="Arial" w:hAnsi="Arial" w:cs="Arial"/>
-          <w:sz w:val="24"/>
-          <w:szCs w:val="24"/>
-        </w:rPr>
-        <w:t>.</w:t>
-      </w:r>
-      <w:r>
-        <w:rPr>
-          <w:rFonts w:ascii="Arial" w:hAnsi="Arial" w:cs="Arial"/>
-          <w:sz w:val="24"/>
-          <w:szCs w:val="24"/>
-        </w:rPr>
-        <w:t xml:space="preserve"> </w:t>
-      </w:r>
-    </w:p>
-    <w:p>
-      <w:pPr>
-        <w:rPr>
-          <w:rFonts w:ascii="Arial" w:hAnsi="Arial" w:cs="Arial"/>
-          <w:sz w:val="24"/>
-          <w:szCs w:val="24"/>
-        </w:rPr>
-      </w:pPr>
-      <w:r>
-        <w:rPr>
-          <w:rFonts w:ascii="Arial" w:hAnsi="Arial" w:cs="Arial"/>
-          <w:sz w:val="24"/>
-          <w:szCs w:val="24"/>
-        </w:rPr>
-        <w:t>3.</w:t>
-      </w:r>
-      <w:r>
-        <w:rPr>
-          <w:rFonts w:ascii="Arial" w:hAnsi="Arial" w:cs="Arial"/>
-          <w:sz w:val="24"/>
-          <w:szCs w:val="24"/>
-        </w:rPr>
-        <w:t>Mét</w:t>
-      </w:r>
-      <w:r>
-        <w:rPr>
-          <w:rFonts w:ascii="Arial" w:hAnsi="Arial" w:cs="Arial"/>
-          <w:sz w:val="24"/>
-          <w:szCs w:val="24"/>
-        </w:rPr>
-        <w:t>r</w:t>
-      </w:r>
-      <w:r>
-        <w:rPr>
-          <w:rFonts w:ascii="Arial" w:hAnsi="Arial" w:cs="Arial"/>
-          <w:sz w:val="24"/>
-          <w:szCs w:val="24"/>
-        </w:rPr>
-        <w:t>ica aplicada aos dados</w:t>
-      </w:r>
-      <w:r>
-        <w:rPr>
-          <w:rFonts w:ascii="Arial" w:hAnsi="Arial" w:cs="Arial"/>
-          <w:sz w:val="24"/>
-          <w:szCs w:val="24"/>
-        </w:rPr>
-        <w:t>.</w:t>
-      </w:r>
-      <w:r>
-        <w:rPr>
-          <w:rFonts w:ascii="Arial" w:hAnsi="Arial" w:cs="Arial"/>
-          <w:sz w:val="24"/>
-          <w:szCs w:val="24"/>
-        </w:rPr>
-        <w:t xml:space="preserve"> </w:t>
-      </w:r>
-    </w:p>
-    <w:p>
-      <w:pPr>
-        <w:rPr>
-          <w:rFonts w:ascii="Arial" w:hAnsi="Arial" w:cs="Arial"/>
-          <w:sz w:val="24"/>
-          <w:szCs w:val="24"/>
-        </w:rPr>
-      </w:pPr>
-      <w:r>
-        <w:rPr>
-          <w:rFonts w:ascii="Arial" w:hAnsi="Arial" w:cs="Arial"/>
-          <w:sz w:val="24"/>
-          <w:szCs w:val="24"/>
-        </w:rPr>
-        <w:t xml:space="preserve">4.Planejamento no </w:t>
-      </w:r>
-      <w:proofErr w:type="spellStart"/>
-      <w:r>
-        <w:rPr>
-          <w:rFonts w:ascii="Arial" w:hAnsi="Arial" w:cs="Arial"/>
-          <w:sz w:val="24"/>
-          <w:szCs w:val="24"/>
-        </w:rPr>
-        <w:t>Trello</w:t>
-      </w:r>
-      <w:proofErr w:type="spellEnd"/>
-      <w:r>
-        <w:rPr>
-          <w:rFonts w:ascii="Arial" w:hAnsi="Arial" w:cs="Arial"/>
-          <w:sz w:val="24"/>
-          <w:szCs w:val="24"/>
-        </w:rPr>
-        <w:t>.</w:t>
-      </w:r>
-    </w:p>
-    <w:p>
-      <w:pPr>
-        <w:rPr>
-          <w:rFonts w:ascii="Arial" w:hAnsi="Arial" w:cs="Arial"/>
-          <w:sz w:val="24"/>
-          <w:szCs w:val="24"/>
-        </w:rPr>
-      </w:pPr>
-      <w:r>
-        <w:rPr>
-          <w:rFonts w:ascii="Arial" w:hAnsi="Arial" w:cs="Arial"/>
-          <w:sz w:val="24"/>
-          <w:szCs w:val="24"/>
-        </w:rPr>
-        <w:t xml:space="preserve">5.projeto no </w:t>
-      </w:r>
-      <w:proofErr w:type="spellStart"/>
-      <w:r>
-        <w:rPr>
-          <w:rFonts w:ascii="Arial" w:hAnsi="Arial" w:cs="Arial"/>
-          <w:sz w:val="24"/>
-          <w:szCs w:val="24"/>
-        </w:rPr>
-        <w:t>Git</w:t>
-      </w:r>
-      <w:proofErr w:type="spellEnd"/>
-      <w:r>
-        <w:rPr>
-          <w:rFonts w:ascii="Arial" w:hAnsi="Arial" w:cs="Arial"/>
-          <w:sz w:val="24"/>
-          <w:szCs w:val="24"/>
-        </w:rPr>
-        <w:t xml:space="preserve"> Hub.</w:t>
-      </w:r>
-    </w:p>
-    <w:p>
-      <w:pPr>
-        <w:rPr>
-          <w:rFonts w:ascii="Arial" w:hAnsi="Arial" w:cs="Arial"/>
-          <w:b/>
-          <w:bCs/>
-          <w:sz w:val="24"/>
-          <w:szCs w:val="24"/>
-        </w:rPr>
-      </w:pPr>
-    </w:p>
-    <w:p>
-      <w:pPr>
-        <w:rPr>
-          <w:rFonts w:ascii="Arial" w:hAnsi="Arial" w:cs="Arial"/>
-          <w:b/>
-          <w:bCs/>
-          <w:sz w:val="24"/>
-          <w:szCs w:val="24"/>
-        </w:rPr>
-      </w:pPr>
-      <w:r>
-        <w:rPr>
-          <w:rFonts w:ascii="Arial" w:hAnsi="Arial" w:cs="Arial"/>
-          <w:b/>
-          <w:bCs/>
-          <w:sz w:val="24"/>
-          <w:szCs w:val="24"/>
-        </w:rPr>
-        <w:t>Escopo</w:t>
-      </w:r>
-      <w:r>
-        <w:rPr>
-          <w:rFonts w:ascii="Arial" w:hAnsi="Arial" w:cs="Arial"/>
-          <w:b/>
-          <w:bCs/>
-          <w:sz w:val="24"/>
-          <w:szCs w:val="24"/>
-        </w:rPr>
-        <w:t>:</w:t>
-      </w:r>
-    </w:p>
-    <w:p>
-      <w:pPr>
-        <w:rPr>
-          <w:rFonts w:ascii="Arial" w:hAnsi="Arial" w:cs="Arial"/>
-          <w:sz w:val="24"/>
-          <w:szCs w:val="24"/>
-        </w:rPr>
-      </w:pPr>
-      <w:r>
-        <w:rPr>
-          <w:rFonts w:ascii="Arial" w:hAnsi="Arial" w:cs="Arial"/>
-          <w:sz w:val="24"/>
-          <w:szCs w:val="24"/>
-        </w:rPr>
         <w:t>Criar protótipo do site;</w:t>
       </w:r>
     </w:p>
@@ -620,6 +588,22 @@
           <w:szCs w:val="24"/>
         </w:rPr>
         <w:t>Entrega da Modelagem de dados;</w:t>
+      </w:r>
+      <w:r>
+        <w:rPr>
+          <w:rFonts w:ascii="Arial" w:hAnsi="Arial" w:cs="Arial"/>
+          <w:sz w:val="24"/>
+          <w:szCs w:val="24"/>
+        </w:rPr>
+        <w:softHyphen/>
+      </w:r>
+      <w:r>
+        <w:rPr>
+          <w:rFonts w:ascii="Arial" w:hAnsi="Arial" w:cs="Arial"/>
+          <w:sz w:val="24"/>
+          <w:szCs w:val="24"/>
+        </w:rPr>
+        <w:softHyphen/>
       </w:r>
     </w:p>
     <w:p>

</xml_diff>

<commit_message>
Atualizações do site, slide e doc
</commit_message>
<xml_diff>
--- a/documentação/Documentação do Projeto v1.docx
+++ b/documentação/Documentação do Projeto v1.docx
@@ -797,584 +797,6 @@
         </w:rPr>
         <w:t>Auxilio de professores e monitores da instituição.</w:t>
       </w:r>
-    </w:p>
-    <w:p>
-      <w:pPr>
-        <w:rPr>
-          <w:rFonts w:ascii="Arial" w:hAnsi="Arial" w:cs="Arial"/>
-          <w:sz w:val="24"/>
-          <w:szCs w:val="24"/>
-        </w:rPr>
-      </w:pPr>
-    </w:p>
-    <w:p>
-      <w:pPr>
-        <w:rPr>
-          <w:rFonts w:ascii="Arial" w:hAnsi="Arial" w:cs="Arial"/>
-          <w:sz w:val="24"/>
-          <w:szCs w:val="24"/>
-        </w:rPr>
-      </w:pPr>
-    </w:p>
-    <w:p>
-      <w:pPr>
-        <w:rPr>
-          <w:rFonts w:ascii="Arial" w:hAnsi="Arial" w:cs="Arial"/>
-          <w:b/>
-          <w:bCs/>
-          <w:sz w:val="24"/>
-          <w:szCs w:val="24"/>
-        </w:rPr>
-      </w:pPr>
-      <w:r>
-        <w:rPr>
-          <w:rFonts w:ascii="Arial" w:hAnsi="Arial" w:cs="Arial"/>
-          <w:b/>
-          <w:bCs/>
-          <w:sz w:val="24"/>
-          <w:szCs w:val="24"/>
-        </w:rPr>
-        <w:t xml:space="preserve">Perguntas Socio Emocional </w:t>
-      </w:r>
-    </w:p>
-    <w:p>
-      <w:pPr>
-        <w:rPr>
-          <w:rFonts w:ascii="Arial" w:hAnsi="Arial" w:cs="Arial"/>
-          <w:sz w:val="24"/>
-          <w:szCs w:val="24"/>
-        </w:rPr>
-      </w:pPr>
-    </w:p>
-    <w:p>
-      <w:pPr>
-        <w:rPr>
-          <w:rFonts w:ascii="Arial" w:hAnsi="Arial" w:cs="Arial"/>
-          <w:b/>
-          <w:bCs/>
-          <w:sz w:val="24"/>
-          <w:szCs w:val="24"/>
-        </w:rPr>
-      </w:pPr>
-      <w:r>
-        <w:rPr>
-          <w:rFonts w:ascii="Arial" w:hAnsi="Arial" w:cs="Arial"/>
-          <w:b/>
-          <w:bCs/>
-          <w:sz w:val="24"/>
-          <w:szCs w:val="24"/>
-        </w:rPr>
-        <w:t>Em que momento da sua história (linha da vida) o interesse ou prazer por</w:t>
-      </w:r>
-    </w:p>
-    <w:p>
-      <w:pPr>
-        <w:rPr>
-          <w:rFonts w:ascii="Arial" w:hAnsi="Arial" w:cs="Arial"/>
-          <w:b/>
-          <w:bCs/>
-          <w:sz w:val="24"/>
-          <w:szCs w:val="24"/>
-        </w:rPr>
-      </w:pPr>
-      <w:r>
-        <w:rPr>
-          <w:rFonts w:ascii="Arial" w:hAnsi="Arial" w:cs="Arial"/>
-          <w:b/>
-          <w:bCs/>
-          <w:sz w:val="24"/>
-          <w:szCs w:val="24"/>
-        </w:rPr>
-        <w:t xml:space="preserve">este tema despertou? </w:t>
-      </w:r>
-    </w:p>
-    <w:p>
-      <w:pPr>
-        <w:rPr>
-          <w:rFonts w:ascii="Arial" w:hAnsi="Arial" w:cs="Arial"/>
-          <w:sz w:val="24"/>
-          <w:szCs w:val="24"/>
-        </w:rPr>
-      </w:pPr>
-      <w:r>
-        <w:rPr>
-          <w:rFonts w:ascii="Arial" w:hAnsi="Arial" w:cs="Arial"/>
-          <w:sz w:val="24"/>
-          <w:szCs w:val="24"/>
-        </w:rPr>
-        <w:t>Em 2020 no começo da pandemia</w:t>
-      </w:r>
-      <w:r>
-        <w:rPr>
-          <w:rFonts w:ascii="Arial" w:hAnsi="Arial" w:cs="Arial"/>
-          <w:sz w:val="24"/>
-          <w:szCs w:val="24"/>
-        </w:rPr>
-        <w:t xml:space="preserve"> no momento em que eu decidi deixar de ser uma pessoa antissocial e comecei a cuidar de mim,</w:t>
-      </w:r>
-    </w:p>
-    <w:p>
-      <w:pPr>
-        <w:rPr>
-          <w:rFonts w:ascii="Arial" w:hAnsi="Arial" w:cs="Arial"/>
-          <w:b/>
-          <w:bCs/>
-          <w:sz w:val="24"/>
-          <w:szCs w:val="24"/>
-        </w:rPr>
-      </w:pPr>
-      <w:r>
-        <w:rPr>
-          <w:rFonts w:ascii="Arial" w:hAnsi="Arial" w:cs="Arial"/>
-          <w:b/>
-          <w:bCs/>
-          <w:sz w:val="24"/>
-          <w:szCs w:val="24"/>
-        </w:rPr>
-        <w:t>Como está inserido no seu dia a dia e por que você</w:t>
-      </w:r>
-    </w:p>
-    <w:p>
-      <w:pPr>
-        <w:rPr>
-          <w:rFonts w:ascii="Arial" w:hAnsi="Arial" w:cs="Arial"/>
-          <w:b/>
-          <w:bCs/>
-          <w:sz w:val="24"/>
-          <w:szCs w:val="24"/>
-        </w:rPr>
-      </w:pPr>
-      <w:r>
-        <w:rPr>
-          <w:rFonts w:ascii="Arial" w:hAnsi="Arial" w:cs="Arial"/>
-          <w:b/>
-          <w:bCs/>
-          <w:sz w:val="24"/>
-          <w:szCs w:val="24"/>
-        </w:rPr>
-        <w:t>escolheu este tema?</w:t>
-      </w:r>
-    </w:p>
-    <w:p>
-      <w:pPr>
-        <w:rPr>
-          <w:rFonts w:ascii="Arial" w:hAnsi="Arial" w:cs="Arial"/>
-          <w:sz w:val="24"/>
-          <w:szCs w:val="24"/>
-        </w:rPr>
-      </w:pPr>
-      <w:r>
-        <w:rPr>
-          <w:rFonts w:ascii="Arial" w:hAnsi="Arial" w:cs="Arial"/>
-          <w:sz w:val="24"/>
-          <w:szCs w:val="24"/>
-        </w:rPr>
-        <w:t xml:space="preserve">Já é uma rotina em minha vida e </w:t>
-      </w:r>
-      <w:r>
-        <w:rPr>
-          <w:rFonts w:ascii="Arial" w:hAnsi="Arial" w:cs="Arial"/>
-          <w:sz w:val="24"/>
-          <w:szCs w:val="24"/>
-        </w:rPr>
-        <w:t>gosto</w:t>
-      </w:r>
-      <w:r>
-        <w:rPr>
-          <w:rFonts w:ascii="Arial" w:hAnsi="Arial" w:cs="Arial"/>
-          <w:sz w:val="24"/>
-          <w:szCs w:val="24"/>
-        </w:rPr>
-        <w:t xml:space="preserve"> muito de praticar musculação esse tema foi escolhido por conta do impacto que ele teve sobre mim nesses últimos 2 anos </w:t>
-      </w:r>
-    </w:p>
-    <w:p>
-      <w:pPr>
-        <w:rPr>
-          <w:rFonts w:ascii="Arial" w:hAnsi="Arial" w:cs="Arial"/>
-          <w:b/>
-          <w:bCs/>
-          <w:sz w:val="24"/>
-          <w:szCs w:val="24"/>
-        </w:rPr>
-      </w:pPr>
-      <w:r>
-        <w:rPr>
-          <w:rFonts w:ascii="Arial" w:hAnsi="Arial" w:cs="Arial"/>
-          <w:b/>
-          <w:bCs/>
-          <w:sz w:val="24"/>
-          <w:szCs w:val="24"/>
-        </w:rPr>
-        <w:t>Você deve demonstrar quais valores seus estão representados em seu</w:t>
-      </w:r>
-    </w:p>
-    <w:p>
-      <w:pPr>
-        <w:rPr>
-          <w:rFonts w:ascii="Arial" w:hAnsi="Arial" w:cs="Arial"/>
-          <w:b/>
-          <w:bCs/>
-          <w:sz w:val="24"/>
-          <w:szCs w:val="24"/>
-        </w:rPr>
-      </w:pPr>
-      <w:r>
-        <w:rPr>
-          <w:rFonts w:ascii="Arial" w:hAnsi="Arial" w:cs="Arial"/>
-          <w:b/>
-          <w:bCs/>
-          <w:sz w:val="24"/>
-          <w:szCs w:val="24"/>
-        </w:rPr>
-        <w:t>desafio individual.</w:t>
-      </w:r>
-    </w:p>
-    <w:p>
-      <w:pPr>
-        <w:rPr>
-          <w:rFonts w:ascii="Arial" w:hAnsi="Arial" w:cs="Arial"/>
-          <w:sz w:val="24"/>
-          <w:szCs w:val="24"/>
-        </w:rPr>
-      </w:pPr>
-      <w:r>
-        <w:rPr>
-          <w:rFonts w:ascii="Arial" w:hAnsi="Arial" w:cs="Arial"/>
-          <w:sz w:val="24"/>
-          <w:szCs w:val="24"/>
-        </w:rPr>
-        <w:t>Foco (Ter um objetivo e não desistir dele)</w:t>
-      </w:r>
-    </w:p>
-    <w:p>
-      <w:pPr>
-        <w:rPr>
-          <w:rFonts w:ascii="Arial" w:hAnsi="Arial" w:cs="Arial"/>
-          <w:sz w:val="24"/>
-          <w:szCs w:val="24"/>
-        </w:rPr>
-      </w:pPr>
-      <w:r>
-        <w:rPr>
-          <w:rFonts w:ascii="Arial" w:hAnsi="Arial" w:cs="Arial"/>
-          <w:sz w:val="24"/>
-          <w:szCs w:val="24"/>
-        </w:rPr>
-        <w:t>Vontade (Vontade de mudar)</w:t>
-      </w:r>
-    </w:p>
-    <w:p>
-      <w:pPr>
-        <w:rPr>
-          <w:rFonts w:ascii="Arial" w:hAnsi="Arial" w:cs="Arial"/>
-          <w:sz w:val="24"/>
-          <w:szCs w:val="24"/>
-        </w:rPr>
-      </w:pPr>
-      <w:r>
-        <w:rPr>
-          <w:rFonts w:ascii="Arial" w:hAnsi="Arial" w:cs="Arial"/>
-          <w:sz w:val="24"/>
-          <w:szCs w:val="24"/>
-        </w:rPr>
-        <w:t>Perseverança (Não desistir pois o caminho não seria fácil);</w:t>
-      </w:r>
-    </w:p>
-    <w:p>
-      <w:pPr>
-        <w:rPr>
-          <w:rFonts w:ascii="Arial" w:hAnsi="Arial" w:cs="Arial"/>
-          <w:sz w:val="24"/>
-          <w:szCs w:val="24"/>
-        </w:rPr>
-      </w:pPr>
-      <w:r>
-        <w:rPr>
-          <w:rFonts w:ascii="Arial" w:hAnsi="Arial" w:cs="Arial"/>
-          <w:sz w:val="24"/>
-          <w:szCs w:val="24"/>
-        </w:rPr>
-        <w:t>Honestidade (Ser honesto comigo mesmo e aceitar o que eu estava passando);</w:t>
-      </w:r>
-    </w:p>
-    <w:p>
-      <w:pPr>
-        <w:rPr>
-          <w:rFonts w:ascii="Arial" w:hAnsi="Arial" w:cs="Arial"/>
-          <w:b/>
-          <w:bCs/>
-          <w:sz w:val="24"/>
-          <w:szCs w:val="24"/>
-        </w:rPr>
-      </w:pPr>
-      <w:r>
-        <w:rPr>
-          <w:rFonts w:ascii="Arial" w:hAnsi="Arial" w:cs="Arial"/>
-          <w:b/>
-          <w:bCs/>
-          <w:sz w:val="24"/>
-          <w:szCs w:val="24"/>
-        </w:rPr>
-        <w:t>Qual foi a maior dificuldade?</w:t>
-      </w:r>
-    </w:p>
-    <w:p>
-      <w:pPr>
-        <w:rPr>
-          <w:rFonts w:ascii="Arial" w:hAnsi="Arial" w:cs="Arial"/>
-          <w:sz w:val="24"/>
-          <w:szCs w:val="24"/>
-        </w:rPr>
-      </w:pPr>
-      <w:r>
-        <w:rPr>
-          <w:rFonts w:ascii="Arial" w:hAnsi="Arial" w:cs="Arial"/>
-          <w:sz w:val="24"/>
-          <w:szCs w:val="24"/>
-        </w:rPr>
-        <w:t>Maior dificuldade foi aceitar oque eu estava realmente sentindo e sair da minha zona de conforto para poder me tornar minha melhor versão.</w:t>
-      </w:r>
-    </w:p>
-    <w:p>
-      <w:pPr>
-        <w:rPr>
-          <w:rFonts w:ascii="Arial" w:hAnsi="Arial" w:cs="Arial"/>
-          <w:sz w:val="24"/>
-          <w:szCs w:val="24"/>
-        </w:rPr>
-      </w:pPr>
-      <w:r>
-        <w:rPr>
-          <w:rFonts w:ascii="Arial" w:hAnsi="Arial" w:cs="Arial"/>
-          <w:sz w:val="24"/>
-          <w:szCs w:val="24"/>
-        </w:rPr>
-        <w:t xml:space="preserve"> </w:t>
-      </w:r>
-    </w:p>
-    <w:p>
-      <w:pPr>
-        <w:rPr>
-          <w:rFonts w:ascii="Arial" w:hAnsi="Arial" w:cs="Arial"/>
-          <w:b/>
-          <w:bCs/>
-          <w:sz w:val="24"/>
-          <w:szCs w:val="24"/>
-        </w:rPr>
-      </w:pPr>
-    </w:p>
-    <w:p>
-      <w:pPr>
-        <w:rPr>
-          <w:rFonts w:ascii="Arial" w:hAnsi="Arial" w:cs="Arial"/>
-          <w:b/>
-          <w:bCs/>
-          <w:sz w:val="24"/>
-          <w:szCs w:val="24"/>
-        </w:rPr>
-      </w:pPr>
-    </w:p>
-    <w:p>
-      <w:pPr>
-        <w:rPr>
-          <w:rFonts w:ascii="Arial" w:hAnsi="Arial" w:cs="Arial"/>
-          <w:b/>
-          <w:bCs/>
-          <w:sz w:val="24"/>
-          <w:szCs w:val="24"/>
-        </w:rPr>
-      </w:pPr>
-      <w:r>
-        <w:rPr>
-          <w:rFonts w:ascii="Arial" w:hAnsi="Arial" w:cs="Arial"/>
-          <w:b/>
-          <w:bCs/>
-          <w:sz w:val="24"/>
-          <w:szCs w:val="24"/>
-        </w:rPr>
-        <w:t>Qual foi a maior superação na realização desse desafio?</w:t>
-      </w:r>
-    </w:p>
-    <w:p>
-      <w:pPr>
-        <w:rPr>
-          <w:rFonts w:ascii="Arial" w:hAnsi="Arial" w:cs="Arial"/>
-          <w:sz w:val="24"/>
-          <w:szCs w:val="24"/>
-        </w:rPr>
-      </w:pPr>
-      <w:r>
-        <w:rPr>
-          <w:rFonts w:ascii="Arial" w:hAnsi="Arial" w:cs="Arial"/>
-          <w:sz w:val="24"/>
-          <w:szCs w:val="24"/>
-        </w:rPr>
-        <w:t>Ver uma mudança positiva em mi</w:t>
-      </w:r>
-      <w:r>
-        <w:rPr>
-          <w:rFonts w:ascii="Arial" w:hAnsi="Arial" w:cs="Arial"/>
-          <w:sz w:val="24"/>
-          <w:szCs w:val="24"/>
-        </w:rPr>
-        <w:t>m</w:t>
-      </w:r>
-      <w:r>
-        <w:rPr>
-          <w:rFonts w:ascii="Arial" w:hAnsi="Arial" w:cs="Arial"/>
-          <w:sz w:val="24"/>
-          <w:szCs w:val="24"/>
-        </w:rPr>
-        <w:t>, deixar de ter vergonha de mim mesmo e voltar a me olhar no espelho</w:t>
-      </w:r>
-    </w:p>
-    <w:p>
-      <w:pPr>
-        <w:rPr>
-          <w:rFonts w:ascii="Arial" w:hAnsi="Arial" w:cs="Arial"/>
-          <w:b/>
-          <w:bCs/>
-          <w:sz w:val="24"/>
-          <w:szCs w:val="24"/>
-        </w:rPr>
-      </w:pPr>
-    </w:p>
-    <w:p>
-      <w:pPr>
-        <w:rPr>
-          <w:rFonts w:ascii="Arial" w:hAnsi="Arial" w:cs="Arial"/>
-          <w:sz w:val="24"/>
-          <w:szCs w:val="24"/>
-        </w:rPr>
-      </w:pPr>
-    </w:p>
-    <w:p>
-      <w:pPr>
-        <w:rPr>
-          <w:rFonts w:ascii="Arial" w:hAnsi="Arial" w:cs="Arial"/>
-          <w:b/>
-          <w:bCs/>
-          <w:sz w:val="24"/>
-          <w:szCs w:val="24"/>
-        </w:rPr>
-      </w:pPr>
-      <w:r>
-        <w:rPr>
-          <w:rFonts w:ascii="Arial" w:hAnsi="Arial" w:cs="Arial"/>
-          <w:b/>
-          <w:bCs/>
-          <w:sz w:val="24"/>
-          <w:szCs w:val="24"/>
-        </w:rPr>
-        <w:t>Há alguém que deva receber a sua gratidão por você ter conseguido chegar</w:t>
-      </w:r>
-    </w:p>
-    <w:p>
-      <w:pPr>
-        <w:rPr>
-          <w:rFonts w:ascii="Arial" w:hAnsi="Arial" w:cs="Arial"/>
-          <w:b/>
-          <w:bCs/>
-          <w:sz w:val="24"/>
-          <w:szCs w:val="24"/>
-        </w:rPr>
-      </w:pPr>
-      <w:r>
-        <w:rPr>
-          <w:rFonts w:ascii="Arial" w:hAnsi="Arial" w:cs="Arial"/>
-          <w:b/>
-          <w:bCs/>
-          <w:sz w:val="24"/>
-          <w:szCs w:val="24"/>
-        </w:rPr>
-        <w:t>ao resultado final?</w:t>
-      </w:r>
-    </w:p>
-    <w:p>
-      <w:pPr>
-        <w:rPr>
-          <w:rFonts w:ascii="Arial" w:hAnsi="Arial" w:cs="Arial"/>
-          <w:sz w:val="24"/>
-          <w:szCs w:val="24"/>
-        </w:rPr>
-      </w:pPr>
-      <w:r>
-        <w:rPr>
-          <w:rFonts w:ascii="Arial" w:hAnsi="Arial" w:cs="Arial"/>
-          <w:sz w:val="24"/>
-          <w:szCs w:val="24"/>
-        </w:rPr>
-        <w:t>Meu Tio</w:t>
-      </w:r>
-      <w:r>
-        <w:rPr>
-          <w:rFonts w:ascii="Arial" w:hAnsi="Arial" w:cs="Arial"/>
-          <w:sz w:val="24"/>
-          <w:szCs w:val="24"/>
-        </w:rPr>
-        <w:t xml:space="preserve">, ele </w:t>
-      </w:r>
-      <w:r>
-        <w:rPr>
-          <w:rFonts w:ascii="Arial" w:hAnsi="Arial" w:cs="Arial"/>
-          <w:sz w:val="24"/>
-          <w:szCs w:val="24"/>
-        </w:rPr>
-        <w:t xml:space="preserve">sempre me incentivou e me ajudou a </w:t>
-      </w:r>
-      <w:r>
-        <w:rPr>
-          <w:rFonts w:ascii="Arial" w:hAnsi="Arial" w:cs="Arial"/>
-          <w:sz w:val="24"/>
-          <w:szCs w:val="24"/>
-        </w:rPr>
-        <w:t>alcançar os resultados que eu gostaria</w:t>
-      </w:r>
-      <w:r>
-        <w:rPr>
-          <w:rFonts w:ascii="Arial" w:hAnsi="Arial" w:cs="Arial"/>
-          <w:sz w:val="24"/>
-          <w:szCs w:val="24"/>
-        </w:rPr>
-        <w:t>.</w:t>
-      </w:r>
-    </w:p>
-    <w:p>
-      <w:pPr>
-        <w:rPr>
-          <w:rFonts w:ascii="Arial" w:hAnsi="Arial" w:cs="Arial"/>
-          <w:sz w:val="24"/>
-          <w:szCs w:val="24"/>
-        </w:rPr>
-      </w:pPr>
-    </w:p>
-    <w:p>
-      <w:pPr>
-        <w:rPr>
-          <w:rFonts w:ascii="Arial" w:hAnsi="Arial" w:cs="Arial"/>
-          <w:sz w:val="24"/>
-          <w:szCs w:val="24"/>
-        </w:rPr>
-      </w:pPr>
-    </w:p>
-    <w:p>
-      <w:pPr>
-        <w:rPr>
-          <w:rFonts w:ascii="Arial" w:hAnsi="Arial" w:cs="Arial"/>
-          <w:sz w:val="24"/>
-          <w:szCs w:val="24"/>
-        </w:rPr>
-      </w:pPr>
-    </w:p>
-    <w:p>
-      <w:pPr>
-        <w:rPr>
-          <w:rFonts w:ascii="Arial" w:hAnsi="Arial" w:cs="Arial"/>
-          <w:sz w:val="24"/>
-          <w:szCs w:val="24"/>
-        </w:rPr>
-      </w:pPr>
     </w:p>
     <w:p>
       <w:pPr>

</xml_diff>